<commit_message>
docs: atualização do glossario.
</commit_message>
<xml_diff>
--- a/05_Documentacao/03_Referencias/Glossário.docx
+++ b/05_Documentacao/03_Referencias/Glossário.docx
@@ -15,7 +15,40 @@
         <w:t>Nesse documento, será p</w:t>
       </w:r>
       <w:r>
-        <w:t>ossível encontrar os principais termos relacionados do projeto:</w:t>
+        <w:t xml:space="preserve">ossível encontrar os principais termos relacionados </w:t>
+      </w:r>
+      <w:r>
+        <w:t>a</w:t>
+      </w:r>
+      <w:r>
+        <w:t>o projeto:</w:t>
+      </w:r>
+    </w:p>
+    <w:p>
+      <w:pPr>
+        <w:rPr>
+          <w:b/>
+          <w:bCs/>
+        </w:rPr>
+      </w:pPr>
+      <w:r>
+        <w:rPr>
+          <w:rStyle w:val="Forte"/>
+        </w:rPr>
+        <w:t>MARKETING DIGITAL</w:t>
+      </w:r>
+      <w:r>
+        <w:rPr>
+          <w:b/>
+          <w:bCs/>
+        </w:rPr>
+        <w:t>:</w:t>
+      </w:r>
+      <w:r>
+        <w:t xml:space="preserve"> A</w:t>
+      </w:r>
+      <w:r>
+        <w:t xml:space="preserve"> prática de alcançar os consumidores on-line por meio de canais digitais com o objetivo de transformá-los em clientes;</w:t>
       </w:r>
     </w:p>
     <w:p>
@@ -26,10 +59,10 @@
         <w:t>MVP</w:t>
       </w:r>
       <w:r>
+        <w:t>:</w:t>
+      </w:r>
+      <w:r>
         <w:t xml:space="preserve"> </w:t>
-      </w:r>
-      <w:r>
-        <w:t xml:space="preserve">- </w:t>
       </w:r>
       <w:r>
         <w:t>Produto</w:t>
@@ -58,13 +91,16 @@
         <w:t>LEADS</w:t>
       </w:r>
       <w:r>
-        <w:t> </w:t>
-      </w:r>
-      <w:r>
-        <w:t xml:space="preserve">- </w:t>
-      </w:r>
-      <w:r>
-        <w:t xml:space="preserve">potenciais </w:t>
+        <w:t>:</w:t>
+      </w:r>
+      <w:r>
+        <w:t xml:space="preserve"> </w:t>
+      </w:r>
+      <w:r>
+        <w:t>P</w:t>
+      </w:r>
+      <w:r>
+        <w:t xml:space="preserve">otenciais </w:t>
       </w:r>
       <w:r>
         <w:t>clientes</w:t>
@@ -81,21 +117,64 @@
         <w:t>LANDING PAGE</w:t>
       </w:r>
       <w:r>
+        <w:t>:</w:t>
+      </w:r>
+      <w:r>
         <w:t xml:space="preserve"> </w:t>
       </w:r>
       <w:r>
-        <w:t xml:space="preserve">- </w:t>
-      </w:r>
-      <w:r>
-        <w:t xml:space="preserve">formato de página de internet focada em determinada ação. </w:t>
-      </w:r>
-      <w:proofErr w:type="spellStart"/>
-      <w:r>
-        <w:t>Ex</w:t>
-      </w:r>
-      <w:proofErr w:type="spellEnd"/>
-      <w:r>
-        <w:t>: Venda de um produto</w:t>
+        <w:t>F</w:t>
+      </w:r>
+      <w:r>
+        <w:t>ormato de página de internet focada em determinada ação. Ex: Venda de um produto</w:t>
+      </w:r>
+      <w:r>
+        <w:t>;</w:t>
+      </w:r>
+    </w:p>
+    <w:p>
+      <w:r>
+        <w:rPr>
+          <w:rStyle w:val="Forte"/>
+        </w:rPr>
+        <w:t>FUNIL DE MARKETING</w:t>
+      </w:r>
+      <w:r>
+        <w:t>: Uma representação visual do processamento pelo qual as pessoas passam do conhecimento de uma marca até se tornarem clientes fiéis</w:t>
+      </w:r>
+      <w:r>
+        <w:t>;</w:t>
+      </w:r>
+    </w:p>
+    <w:p>
+      <w:r>
+        <w:rPr>
+          <w:rStyle w:val="Forte"/>
+        </w:rPr>
+        <w:t>ALCANCE</w:t>
+      </w:r>
+      <w:r>
+        <w:t>: O número total de indivíduos únicos que encontram um anúncio em seus diferentes</w:t>
+      </w:r>
+      <w:r>
+        <w:t xml:space="preserve"> </w:t>
+      </w:r>
+      <w:r>
+        <w:t>dispositivos</w:t>
+      </w:r>
+      <w:r>
+        <w:t>;</w:t>
+      </w:r>
+    </w:p>
+    <w:p>
+      <w:r>
+        <w:rPr>
+          <w:rStyle w:val="Forte"/>
+        </w:rPr>
+        <w:t>PÚBLICO-ALVO</w:t>
+      </w:r>
+      <w:r>
+        <w:t>: O grupo de pessoas com maior probabilidade de comprar os produtos de uma empresa; geralmente definido como a combinação de personas do cliente</w:t>
       </w:r>
       <w:r>
         <w:t>;</w:t>

</xml_diff>